<commit_message>
models counts: update with random effetcs, and all outputs
</commit_message>
<xml_diff>
--- a/Outputs/table_abundance_models.docx
+++ b/Outputs/table_abundance_models.docx
@@ -205,43 +205,43 @@
               <w:jc w:val="left"/>
             </w:pPr>
             <w:r>
-              <w:t xml:space="preserve">826.99</w:t>
-            </w:r>
-          </w:p>
-        </w:tc>
-        <w:tc>
-          <w:tcPr/>
-          <w:p>
-            <w:pPr>
-              <w:pStyle w:val="Compact"/>
-              <w:jc w:val="left"/>
-            </w:pPr>
-            <w:r>
-              <w:t xml:space="preserve">122.25</w:t>
-            </w:r>
-          </w:p>
-        </w:tc>
-        <w:tc>
-          <w:tcPr/>
-          <w:p>
-            <w:pPr>
-              <w:pStyle w:val="Compact"/>
-              <w:jc w:val="left"/>
-            </w:pPr>
-            <w:r>
-              <w:t xml:space="preserve">2</w:t>
-            </w:r>
-          </w:p>
-        </w:tc>
-        <w:tc>
-          <w:tcPr/>
-          <w:p>
-            <w:pPr>
-              <w:pStyle w:val="Compact"/>
-              <w:jc w:val="left"/>
-            </w:pPr>
-            <w:r>
-              <w:t xml:space="preserve">822.83</w:t>
+              <w:t xml:space="preserve">806.01</w:t>
+            </w:r>
+          </w:p>
+        </w:tc>
+        <w:tc>
+          <w:tcPr/>
+          <w:p>
+            <w:pPr>
+              <w:pStyle w:val="Compact"/>
+              <w:jc w:val="left"/>
+            </w:pPr>
+            <w:r>
+              <w:t xml:space="preserve">98.57</w:t>
+            </w:r>
+          </w:p>
+        </w:tc>
+        <w:tc>
+          <w:tcPr/>
+          <w:p>
+            <w:pPr>
+              <w:pStyle w:val="Compact"/>
+              <w:jc w:val="left"/>
+            </w:pPr>
+            <w:r>
+              <w:t xml:space="preserve">3</w:t>
+            </w:r>
+          </w:p>
+        </w:tc>
+        <w:tc>
+          <w:tcPr/>
+          <w:p>
+            <w:pPr>
+              <w:pStyle w:val="Compact"/>
+              <w:jc w:val="left"/>
+            </w:pPr>
+            <w:r>
+              <w:t xml:space="preserve">799.69</w:t>
             </w:r>
           </w:p>
         </w:tc>
@@ -265,7 +265,7 @@
               <w:jc w:val="left"/>
             </w:pPr>
             <w:r>
-              <w:t xml:space="preserve">77</w:t>
+              <w:t xml:space="preserve">76</w:t>
             </w:r>
           </w:p>
         </w:tc>
@@ -359,79 +359,79 @@
               <w:jc w:val="left"/>
             </w:pPr>
             <w:r>
-              <w:t xml:space="preserve">729.85</w:t>
-            </w:r>
-          </w:p>
-        </w:tc>
-        <w:tc>
-          <w:tcPr/>
-          <w:p>
-            <w:pPr>
-              <w:pStyle w:val="Compact"/>
-              <w:jc w:val="left"/>
-            </w:pPr>
-            <w:r>
-              <w:t xml:space="preserve">25.11</w:t>
-            </w:r>
-          </w:p>
-        </w:tc>
-        <w:tc>
-          <w:tcPr/>
-          <w:p>
-            <w:pPr>
-              <w:pStyle w:val="Compact"/>
-              <w:jc w:val="left"/>
-            </w:pPr>
-            <w:r>
-              <w:t xml:space="preserve">3</w:t>
-            </w:r>
-          </w:p>
-        </w:tc>
-        <w:tc>
-          <w:tcPr/>
-          <w:p>
-            <w:pPr>
-              <w:pStyle w:val="Compact"/>
-              <w:jc w:val="left"/>
-            </w:pPr>
-            <w:r>
-              <w:t xml:space="preserve">723.53</w:t>
-            </w:r>
-          </w:p>
-        </w:tc>
-        <w:tc>
-          <w:tcPr/>
-          <w:p>
-            <w:pPr>
-              <w:pStyle w:val="Compact"/>
-              <w:jc w:val="left"/>
-            </w:pPr>
-            <w:r>
-              <w:t xml:space="preserve">0.12</w:t>
-            </w:r>
-          </w:p>
-        </w:tc>
-        <w:tc>
-          <w:tcPr/>
-          <w:p>
-            <w:pPr>
-              <w:pStyle w:val="Compact"/>
-              <w:jc w:val="left"/>
-            </w:pPr>
-            <w:r>
-              <w:t xml:space="preserve">76</w:t>
-            </w:r>
-          </w:p>
-        </w:tc>
-        <w:tc>
-          <w:tcPr/>
-          <w:p>
-            <w:pPr>
-              <w:pStyle w:val="Compact"/>
-              <w:jc w:val="left"/>
-            </w:pPr>
-            <w:r>
-              <w:t xml:space="preserve">99.30</w:t>
+              <w:t xml:space="preserve">729.05</w:t>
+            </w:r>
+          </w:p>
+        </w:tc>
+        <w:tc>
+          <w:tcPr/>
+          <w:p>
+            <w:pPr>
+              <w:pStyle w:val="Compact"/>
+              <w:jc w:val="left"/>
+            </w:pPr>
+            <w:r>
+              <w:t xml:space="preserve">21.60</w:t>
+            </w:r>
+          </w:p>
+        </w:tc>
+        <w:tc>
+          <w:tcPr/>
+          <w:p>
+            <w:pPr>
+              <w:pStyle w:val="Compact"/>
+              <w:jc w:val="left"/>
+            </w:pPr>
+            <w:r>
+              <w:t xml:space="preserve">4</w:t>
+            </w:r>
+          </w:p>
+        </w:tc>
+        <w:tc>
+          <w:tcPr/>
+          <w:p>
+            <w:pPr>
+              <w:pStyle w:val="Compact"/>
+              <w:jc w:val="left"/>
+            </w:pPr>
+            <w:r>
+              <w:t xml:space="preserve">720.50</w:t>
+            </w:r>
+          </w:p>
+        </w:tc>
+        <w:tc>
+          <w:tcPr/>
+          <w:p>
+            <w:pPr>
+              <w:pStyle w:val="Compact"/>
+              <w:jc w:val="left"/>
+            </w:pPr>
+            <w:r>
+              <w:t xml:space="preserve">0.10</w:t>
+            </w:r>
+          </w:p>
+        </w:tc>
+        <w:tc>
+          <w:tcPr/>
+          <w:p>
+            <w:pPr>
+              <w:pStyle w:val="Compact"/>
+              <w:jc w:val="left"/>
+            </w:pPr>
+            <w:r>
+              <w:t xml:space="preserve">75</w:t>
+            </w:r>
+          </w:p>
+        </w:tc>
+        <w:tc>
+          <w:tcPr/>
+          <w:p>
+            <w:pPr>
+              <w:pStyle w:val="Compact"/>
+              <w:jc w:val="left"/>
+            </w:pPr>
+            <w:r>
+              <w:t xml:space="preserve">79.19</w:t>
             </w:r>
           </w:p>
         </w:tc>
@@ -517,79 +517,79 @@
               <w:jc w:val="left"/>
             </w:pPr>
             <w:r>
-              <w:t xml:space="preserve">713.64</w:t>
-            </w:r>
-          </w:p>
-        </w:tc>
-        <w:tc>
-          <w:tcPr/>
-          <w:p>
-            <w:pPr>
-              <w:pStyle w:val="Compact"/>
-              <w:jc w:val="left"/>
-            </w:pPr>
-            <w:r>
-              <w:t xml:space="preserve">8.91</w:t>
-            </w:r>
-          </w:p>
-        </w:tc>
-        <w:tc>
-          <w:tcPr/>
-          <w:p>
-            <w:pPr>
-              <w:pStyle w:val="Compact"/>
-              <w:jc w:val="left"/>
-            </w:pPr>
-            <w:r>
-              <w:t xml:space="preserve">4</w:t>
-            </w:r>
-          </w:p>
-        </w:tc>
-        <w:tc>
-          <w:tcPr/>
-          <w:p>
-            <w:pPr>
-              <w:pStyle w:val="Compact"/>
-              <w:jc w:val="left"/>
-            </w:pPr>
-            <w:r>
-              <w:t xml:space="preserve">705.10</w:t>
-            </w:r>
-          </w:p>
-        </w:tc>
-        <w:tc>
-          <w:tcPr/>
-          <w:p>
-            <w:pPr>
-              <w:pStyle w:val="Compact"/>
-              <w:jc w:val="left"/>
-            </w:pPr>
-            <w:r>
-              <w:t xml:space="preserve">0.14</w:t>
-            </w:r>
-          </w:p>
-        </w:tc>
-        <w:tc>
-          <w:tcPr/>
-          <w:p>
-            <w:pPr>
-              <w:pStyle w:val="Compact"/>
-              <w:jc w:val="left"/>
-            </w:pPr>
-            <w:r>
-              <w:t xml:space="preserve">75</w:t>
-            </w:r>
-          </w:p>
-        </w:tc>
-        <w:tc>
-          <w:tcPr/>
-          <w:p>
-            <w:pPr>
-              <w:pStyle w:val="Compact"/>
-              <w:jc w:val="left"/>
-            </w:pPr>
-            <w:r>
-              <w:t xml:space="preserve">117.73</w:t>
+              <w:t xml:space="preserve">713.31</w:t>
+            </w:r>
+          </w:p>
+        </w:tc>
+        <w:tc>
+          <w:tcPr/>
+          <w:p>
+            <w:pPr>
+              <w:pStyle w:val="Compact"/>
+              <w:jc w:val="left"/>
+            </w:pPr>
+            <w:r>
+              <w:t xml:space="preserve">5.87</w:t>
+            </w:r>
+          </w:p>
+        </w:tc>
+        <w:tc>
+          <w:tcPr/>
+          <w:p>
+            <w:pPr>
+              <w:pStyle w:val="Compact"/>
+              <w:jc w:val="left"/>
+            </w:pPr>
+            <w:r>
+              <w:t xml:space="preserve">5</w:t>
+            </w:r>
+          </w:p>
+        </w:tc>
+        <w:tc>
+          <w:tcPr/>
+          <w:p>
+            <w:pPr>
+              <w:pStyle w:val="Compact"/>
+              <w:jc w:val="left"/>
+            </w:pPr>
+            <w:r>
+              <w:t xml:space="preserve">702.49</w:t>
+            </w:r>
+          </w:p>
+        </w:tc>
+        <w:tc>
+          <w:tcPr/>
+          <w:p>
+            <w:pPr>
+              <w:pStyle w:val="Compact"/>
+              <w:jc w:val="left"/>
+            </w:pPr>
+            <w:r>
+              <w:t xml:space="preserve">0.12</w:t>
+            </w:r>
+          </w:p>
+        </w:tc>
+        <w:tc>
+          <w:tcPr/>
+          <w:p>
+            <w:pPr>
+              <w:pStyle w:val="Compact"/>
+              <w:jc w:val="left"/>
+            </w:pPr>
+            <w:r>
+              <w:t xml:space="preserve">74</w:t>
+            </w:r>
+          </w:p>
+        </w:tc>
+        <w:tc>
+          <w:tcPr/>
+          <w:p>
+            <w:pPr>
+              <w:pStyle w:val="Compact"/>
+              <w:jc w:val="left"/>
+            </w:pPr>
+            <w:r>
+              <w:t xml:space="preserve">97.20</w:t>
             </w:r>
           </w:p>
         </w:tc>
@@ -675,79 +675,79 @@
               <w:jc w:val="left"/>
             </w:pPr>
             <w:r>
-              <w:t xml:space="preserve">825.11</w:t>
-            </w:r>
-          </w:p>
-        </w:tc>
-        <w:tc>
-          <w:tcPr/>
-          <w:p>
-            <w:pPr>
-              <w:pStyle w:val="Compact"/>
-              <w:jc w:val="left"/>
-            </w:pPr>
-            <w:r>
-              <w:t xml:space="preserve">120.37</w:t>
-            </w:r>
-          </w:p>
-        </w:tc>
-        <w:tc>
-          <w:tcPr/>
-          <w:p>
-            <w:pPr>
-              <w:pStyle w:val="Compact"/>
-              <w:jc w:val="left"/>
-            </w:pPr>
-            <w:r>
-              <w:t xml:space="preserve">4</w:t>
-            </w:r>
-          </w:p>
-        </w:tc>
-        <w:tc>
-          <w:tcPr/>
-          <w:p>
-            <w:pPr>
-              <w:pStyle w:val="Compact"/>
-              <w:jc w:val="left"/>
-            </w:pPr>
-            <w:r>
-              <w:t xml:space="preserve">816.57</w:t>
-            </w:r>
-          </w:p>
-        </w:tc>
-        <w:tc>
-          <w:tcPr/>
-          <w:p>
-            <w:pPr>
-              <w:pStyle w:val="Compact"/>
-              <w:jc w:val="left"/>
-            </w:pPr>
-            <w:r>
-              <w:t xml:space="preserve">0.01</w:t>
-            </w:r>
-          </w:p>
-        </w:tc>
-        <w:tc>
-          <w:tcPr/>
-          <w:p>
-            <w:pPr>
-              <w:pStyle w:val="Compact"/>
-              <w:jc w:val="left"/>
-            </w:pPr>
-            <w:r>
-              <w:t xml:space="preserve">75</w:t>
-            </w:r>
-          </w:p>
-        </w:tc>
-        <w:tc>
-          <w:tcPr/>
-          <w:p>
-            <w:pPr>
-              <w:pStyle w:val="Compact"/>
-              <w:jc w:val="left"/>
-            </w:pPr>
-            <w:r>
-              <w:t xml:space="preserve">6.26</w:t>
+              <w:t xml:space="preserve">809.59</w:t>
+            </w:r>
+          </w:p>
+        </w:tc>
+        <w:tc>
+          <w:tcPr/>
+          <w:p>
+            <w:pPr>
+              <w:pStyle w:val="Compact"/>
+              <w:jc w:val="left"/>
+            </w:pPr>
+            <w:r>
+              <w:t xml:space="preserve">102.14</w:t>
+            </w:r>
+          </w:p>
+        </w:tc>
+        <w:tc>
+          <w:tcPr/>
+          <w:p>
+            <w:pPr>
+              <w:pStyle w:val="Compact"/>
+              <w:jc w:val="left"/>
+            </w:pPr>
+            <w:r>
+              <w:t xml:space="preserve">5</w:t>
+            </w:r>
+          </w:p>
+        </w:tc>
+        <w:tc>
+          <w:tcPr/>
+          <w:p>
+            <w:pPr>
+              <w:pStyle w:val="Compact"/>
+              <w:jc w:val="left"/>
+            </w:pPr>
+            <w:r>
+              <w:t xml:space="preserve">798.76</w:t>
+            </w:r>
+          </w:p>
+        </w:tc>
+        <w:tc>
+          <w:tcPr/>
+          <w:p>
+            <w:pPr>
+              <w:pStyle w:val="Compact"/>
+              <w:jc w:val="left"/>
+            </w:pPr>
+            <w:r>
+              <w:t xml:space="preserve">0.00</w:t>
+            </w:r>
+          </w:p>
+        </w:tc>
+        <w:tc>
+          <w:tcPr/>
+          <w:p>
+            <w:pPr>
+              <w:pStyle w:val="Compact"/>
+              <w:jc w:val="left"/>
+            </w:pPr>
+            <w:r>
+              <w:t xml:space="preserve">74</w:t>
+            </w:r>
+          </w:p>
+        </w:tc>
+        <w:tc>
+          <w:tcPr/>
+          <w:p>
+            <w:pPr>
+              <w:pStyle w:val="Compact"/>
+              <w:jc w:val="left"/>
+            </w:pPr>
+            <w:r>
+              <w:t xml:space="preserve">0.93</w:t>
             </w:r>
           </w:p>
         </w:tc>
@@ -771,20 +771,16 @@
               <w:jc w:val="left"/>
             </w:pPr>
             <w:r>
-              <w:t xml:space="preserve">0.04</w:t>
-            </w:r>
-          </w:p>
-        </w:tc>
-        <w:tc>
-          <w:tcPr/>
-          <w:p>
-            <w:pPr>
-              <w:pStyle w:val="Compact"/>
-              <w:jc w:val="left"/>
-            </w:pPr>
-            <w:r>
-              <w:t xml:space="preserve">*</w:t>
-            </w:r>
+              <w:t xml:space="preserve">0.63</w:t>
+            </w:r>
+          </w:p>
+        </w:tc>
+        <w:tc>
+          <w:tcPr/>
+          <w:p>
+            <w:pPr>
+              <w:pStyle w:val="Compact"/>
+            </w:pPr>
           </w:p>
         </w:tc>
         <w:tc>
@@ -833,43 +829,43 @@
               <w:jc w:val="left"/>
             </w:pPr>
             <w:r>
-              <w:t xml:space="preserve">829.05</w:t>
-            </w:r>
-          </w:p>
-        </w:tc>
-        <w:tc>
-          <w:tcPr/>
-          <w:p>
-            <w:pPr>
-              <w:pStyle w:val="Compact"/>
-              <w:jc w:val="left"/>
-            </w:pPr>
-            <w:r>
-              <w:t xml:space="preserve">124.31</w:t>
-            </w:r>
-          </w:p>
-        </w:tc>
-        <w:tc>
-          <w:tcPr/>
-          <w:p>
-            <w:pPr>
-              <w:pStyle w:val="Compact"/>
-              <w:jc w:val="left"/>
-            </w:pPr>
-            <w:r>
-              <w:t xml:space="preserve">3</w:t>
-            </w:r>
-          </w:p>
-        </w:tc>
-        <w:tc>
-          <w:tcPr/>
-          <w:p>
-            <w:pPr>
-              <w:pStyle w:val="Compact"/>
-              <w:jc w:val="left"/>
-            </w:pPr>
-            <w:r>
-              <w:t xml:space="preserve">822.73</w:t>
+              <w:t xml:space="preserve">806.10</w:t>
+            </w:r>
+          </w:p>
+        </w:tc>
+        <w:tc>
+          <w:tcPr/>
+          <w:p>
+            <w:pPr>
+              <w:pStyle w:val="Compact"/>
+              <w:jc w:val="left"/>
+            </w:pPr>
+            <w:r>
+              <w:t xml:space="preserve">98.66</w:t>
+            </w:r>
+          </w:p>
+        </w:tc>
+        <w:tc>
+          <w:tcPr/>
+          <w:p>
+            <w:pPr>
+              <w:pStyle w:val="Compact"/>
+              <w:jc w:val="left"/>
+            </w:pPr>
+            <w:r>
+              <w:t xml:space="preserve">4</w:t>
+            </w:r>
+          </w:p>
+        </w:tc>
+        <w:tc>
+          <w:tcPr/>
+          <w:p>
+            <w:pPr>
+              <w:pStyle w:val="Compact"/>
+              <w:jc w:val="left"/>
+            </w:pPr>
+            <w:r>
+              <w:t xml:space="preserve">797.56</w:t>
             </w:r>
           </w:p>
         </w:tc>
@@ -893,19 +889,19 @@
               <w:jc w:val="left"/>
             </w:pPr>
             <w:r>
-              <w:t xml:space="preserve">76</w:t>
-            </w:r>
-          </w:p>
-        </w:tc>
-        <w:tc>
-          <w:tcPr/>
-          <w:p>
-            <w:pPr>
-              <w:pStyle w:val="Compact"/>
-              <w:jc w:val="left"/>
-            </w:pPr>
-            <w:r>
-              <w:t xml:space="preserve">0.10</w:t>
+              <w:t xml:space="preserve">75</w:t>
+            </w:r>
+          </w:p>
+        </w:tc>
+        <w:tc>
+          <w:tcPr/>
+          <w:p>
+            <w:pPr>
+              <w:pStyle w:val="Compact"/>
+              <w:jc w:val="left"/>
+            </w:pPr>
+            <w:r>
+              <w:t xml:space="preserve">2.14</w:t>
             </w:r>
           </w:p>
         </w:tc>
@@ -929,7 +925,7 @@
               <w:jc w:val="left"/>
             </w:pPr>
             <w:r>
-              <w:t xml:space="preserve">0.75</w:t>
+              <w:t xml:space="preserve">0.14</w:t>
             </w:r>
           </w:p>
         </w:tc>
@@ -987,79 +983,79 @@
               <w:jc w:val="left"/>
             </w:pPr>
             <w:r>
-              <w:t xml:space="preserve">730.45</w:t>
-            </w:r>
-          </w:p>
-        </w:tc>
-        <w:tc>
-          <w:tcPr/>
-          <w:p>
-            <w:pPr>
-              <w:pStyle w:val="Compact"/>
-              <w:jc w:val="left"/>
-            </w:pPr>
-            <w:r>
-              <w:t xml:space="preserve">25.72</w:t>
-            </w:r>
-          </w:p>
-        </w:tc>
-        <w:tc>
-          <w:tcPr/>
-          <w:p>
-            <w:pPr>
-              <w:pStyle w:val="Compact"/>
-              <w:jc w:val="left"/>
-            </w:pPr>
-            <w:r>
-              <w:t xml:space="preserve">5</w:t>
-            </w:r>
-          </w:p>
-        </w:tc>
-        <w:tc>
-          <w:tcPr/>
-          <w:p>
-            <w:pPr>
-              <w:pStyle w:val="Compact"/>
-              <w:jc w:val="left"/>
-            </w:pPr>
-            <w:r>
-              <w:t xml:space="preserve">719.63</w:t>
-            </w:r>
-          </w:p>
-        </w:tc>
-        <w:tc>
-          <w:tcPr/>
-          <w:p>
-            <w:pPr>
-              <w:pStyle w:val="Compact"/>
-              <w:jc w:val="left"/>
-            </w:pPr>
-            <w:r>
-              <w:t xml:space="preserve">0.12</w:t>
-            </w:r>
-          </w:p>
-        </w:tc>
-        <w:tc>
-          <w:tcPr/>
-          <w:p>
-            <w:pPr>
-              <w:pStyle w:val="Compact"/>
-              <w:jc w:val="left"/>
-            </w:pPr>
-            <w:r>
-              <w:t xml:space="preserve">74</w:t>
-            </w:r>
-          </w:p>
-        </w:tc>
-        <w:tc>
-          <w:tcPr/>
-          <w:p>
-            <w:pPr>
-              <w:pStyle w:val="Compact"/>
-              <w:jc w:val="left"/>
-            </w:pPr>
-            <w:r>
-              <w:t xml:space="preserve">103.20</w:t>
+              <w:t xml:space="preserve">729.24</w:t>
+            </w:r>
+          </w:p>
+        </w:tc>
+        <w:tc>
+          <w:tcPr/>
+          <w:p>
+            <w:pPr>
+              <w:pStyle w:val="Compact"/>
+              <w:jc w:val="left"/>
+            </w:pPr>
+            <w:r>
+              <w:t xml:space="preserve">21.80</w:t>
+            </w:r>
+          </w:p>
+        </w:tc>
+        <w:tc>
+          <w:tcPr/>
+          <w:p>
+            <w:pPr>
+              <w:pStyle w:val="Compact"/>
+              <w:jc w:val="left"/>
+            </w:pPr>
+            <w:r>
+              <w:t xml:space="preserve">6</w:t>
+            </w:r>
+          </w:p>
+        </w:tc>
+        <w:tc>
+          <w:tcPr/>
+          <w:p>
+            <w:pPr>
+              <w:pStyle w:val="Compact"/>
+              <w:jc w:val="left"/>
+            </w:pPr>
+            <w:r>
+              <w:t xml:space="preserve">716.07</w:t>
+            </w:r>
+          </w:p>
+        </w:tc>
+        <w:tc>
+          <w:tcPr/>
+          <w:p>
+            <w:pPr>
+              <w:pStyle w:val="Compact"/>
+              <w:jc w:val="left"/>
+            </w:pPr>
+            <w:r>
+              <w:t xml:space="preserve">0.10</w:t>
+            </w:r>
+          </w:p>
+        </w:tc>
+        <w:tc>
+          <w:tcPr/>
+          <w:p>
+            <w:pPr>
+              <w:pStyle w:val="Compact"/>
+              <w:jc w:val="left"/>
+            </w:pPr>
+            <w:r>
+              <w:t xml:space="preserve">73</w:t>
+            </w:r>
+          </w:p>
+        </w:tc>
+        <w:tc>
+          <w:tcPr/>
+          <w:p>
+            <w:pPr>
+              <w:pStyle w:val="Compact"/>
+              <w:jc w:val="left"/>
+            </w:pPr>
+            <w:r>
+              <w:t xml:space="preserve">83.62</w:t>
             </w:r>
           </w:p>
         </w:tc>
@@ -1145,79 +1141,79 @@
               <w:jc w:val="left"/>
             </w:pPr>
             <w:r>
-              <w:t xml:space="preserve">725.01</w:t>
-            </w:r>
-          </w:p>
-        </w:tc>
-        <w:tc>
-          <w:tcPr/>
-          <w:p>
-            <w:pPr>
-              <w:pStyle w:val="Compact"/>
-              <w:jc w:val="left"/>
-            </w:pPr>
-            <w:r>
-              <w:t xml:space="preserve">20.27</w:t>
-            </w:r>
-          </w:p>
-        </w:tc>
-        <w:tc>
-          <w:tcPr/>
-          <w:p>
-            <w:pPr>
-              <w:pStyle w:val="Compact"/>
-              <w:jc w:val="left"/>
-            </w:pPr>
-            <w:r>
-              <w:t xml:space="preserve">7</w:t>
-            </w:r>
-          </w:p>
-        </w:tc>
-        <w:tc>
-          <w:tcPr/>
-          <w:p>
-            <w:pPr>
-              <w:pStyle w:val="Compact"/>
-              <w:jc w:val="left"/>
-            </w:pPr>
-            <w:r>
-              <w:t xml:space="preserve">709.43</w:t>
-            </w:r>
-          </w:p>
-        </w:tc>
-        <w:tc>
-          <w:tcPr/>
-          <w:p>
-            <w:pPr>
-              <w:pStyle w:val="Compact"/>
-              <w:jc w:val="left"/>
-            </w:pPr>
-            <w:r>
-              <w:t xml:space="preserve">0.14</w:t>
-            </w:r>
-          </w:p>
-        </w:tc>
-        <w:tc>
-          <w:tcPr/>
-          <w:p>
-            <w:pPr>
-              <w:pStyle w:val="Compact"/>
-              <w:jc w:val="left"/>
-            </w:pPr>
-            <w:r>
-              <w:t xml:space="preserve">72</w:t>
-            </w:r>
-          </w:p>
-        </w:tc>
-        <w:tc>
-          <w:tcPr/>
-          <w:p>
-            <w:pPr>
-              <w:pStyle w:val="Compact"/>
-              <w:jc w:val="left"/>
-            </w:pPr>
-            <w:r>
-              <w:t xml:space="preserve">113.40</w:t>
+              <w:t xml:space="preserve">725.06</w:t>
+            </w:r>
+          </w:p>
+        </w:tc>
+        <w:tc>
+          <w:tcPr/>
+          <w:p>
+            <w:pPr>
+              <w:pStyle w:val="Compact"/>
+              <w:jc w:val="left"/>
+            </w:pPr>
+            <w:r>
+              <w:t xml:space="preserve">17.61</w:t>
+            </w:r>
+          </w:p>
+        </w:tc>
+        <w:tc>
+          <w:tcPr/>
+          <w:p>
+            <w:pPr>
+              <w:pStyle w:val="Compact"/>
+              <w:jc w:val="left"/>
+            </w:pPr>
+            <w:r>
+              <w:t xml:space="preserve">8</w:t>
+            </w:r>
+          </w:p>
+        </w:tc>
+        <w:tc>
+          <w:tcPr/>
+          <w:p>
+            <w:pPr>
+              <w:pStyle w:val="Compact"/>
+              <w:jc w:val="left"/>
+            </w:pPr>
+            <w:r>
+              <w:t xml:space="preserve">707.00</w:t>
+            </w:r>
+          </w:p>
+        </w:tc>
+        <w:tc>
+          <w:tcPr/>
+          <w:p>
+            <w:pPr>
+              <w:pStyle w:val="Compact"/>
+              <w:jc w:val="left"/>
+            </w:pPr>
+            <w:r>
+              <w:t xml:space="preserve">0.12</w:t>
+            </w:r>
+          </w:p>
+        </w:tc>
+        <w:tc>
+          <w:tcPr/>
+          <w:p>
+            <w:pPr>
+              <w:pStyle w:val="Compact"/>
+              <w:jc w:val="left"/>
+            </w:pPr>
+            <w:r>
+              <w:t xml:space="preserve">71</w:t>
+            </w:r>
+          </w:p>
+        </w:tc>
+        <w:tc>
+          <w:tcPr/>
+          <w:p>
+            <w:pPr>
+              <w:pStyle w:val="Compact"/>
+              <w:jc w:val="left"/>
+            </w:pPr>
+            <w:r>
+              <w:t xml:space="preserve">92.69</w:t>
             </w:r>
           </w:p>
         </w:tc>
@@ -1303,79 +1299,79 @@
               <w:jc w:val="left"/>
             </w:pPr>
             <w:r>
-              <w:t xml:space="preserve">732.07</w:t>
-            </w:r>
-          </w:p>
-        </w:tc>
-        <w:tc>
-          <w:tcPr/>
-          <w:p>
-            <w:pPr>
-              <w:pStyle w:val="Compact"/>
-              <w:jc w:val="left"/>
-            </w:pPr>
-            <w:r>
-              <w:t xml:space="preserve">27.33</w:t>
-            </w:r>
-          </w:p>
-        </w:tc>
-        <w:tc>
-          <w:tcPr/>
-          <w:p>
-            <w:pPr>
-              <w:pStyle w:val="Compact"/>
-              <w:jc w:val="left"/>
-            </w:pPr>
-            <w:r>
-              <w:t xml:space="preserve">4</w:t>
-            </w:r>
-          </w:p>
-        </w:tc>
-        <w:tc>
-          <w:tcPr/>
-          <w:p>
-            <w:pPr>
-              <w:pStyle w:val="Compact"/>
-              <w:jc w:val="left"/>
-            </w:pPr>
-            <w:r>
-              <w:t xml:space="preserve">723.53</w:t>
-            </w:r>
-          </w:p>
-        </w:tc>
-        <w:tc>
-          <w:tcPr/>
-          <w:p>
-            <w:pPr>
-              <w:pStyle w:val="Compact"/>
-              <w:jc w:val="left"/>
-            </w:pPr>
-            <w:r>
-              <w:t xml:space="preserve">0.12</w:t>
-            </w:r>
-          </w:p>
-        </w:tc>
-        <w:tc>
-          <w:tcPr/>
-          <w:p>
-            <w:pPr>
-              <w:pStyle w:val="Compact"/>
-              <w:jc w:val="left"/>
-            </w:pPr>
-            <w:r>
-              <w:t xml:space="preserve">75</w:t>
-            </w:r>
-          </w:p>
-        </w:tc>
-        <w:tc>
-          <w:tcPr/>
-          <w:p>
-            <w:pPr>
-              <w:pStyle w:val="Compact"/>
-              <w:jc w:val="left"/>
-            </w:pPr>
-            <w:r>
-              <w:t xml:space="preserve">99.30</w:t>
+              <w:t xml:space="preserve">731.10</w:t>
+            </w:r>
+          </w:p>
+        </w:tc>
+        <w:tc>
+          <w:tcPr/>
+          <w:p>
+            <w:pPr>
+              <w:pStyle w:val="Compact"/>
+              <w:jc w:val="left"/>
+            </w:pPr>
+            <w:r>
+              <w:t xml:space="preserve">23.66</w:t>
+            </w:r>
+          </w:p>
+        </w:tc>
+        <w:tc>
+          <w:tcPr/>
+          <w:p>
+            <w:pPr>
+              <w:pStyle w:val="Compact"/>
+              <w:jc w:val="left"/>
+            </w:pPr>
+            <w:r>
+              <w:t xml:space="preserve">5</w:t>
+            </w:r>
+          </w:p>
+        </w:tc>
+        <w:tc>
+          <w:tcPr/>
+          <w:p>
+            <w:pPr>
+              <w:pStyle w:val="Compact"/>
+              <w:jc w:val="left"/>
+            </w:pPr>
+            <w:r>
+              <w:t xml:space="preserve">720.28</w:t>
+            </w:r>
+          </w:p>
+        </w:tc>
+        <w:tc>
+          <w:tcPr/>
+          <w:p>
+            <w:pPr>
+              <w:pStyle w:val="Compact"/>
+              <w:jc w:val="left"/>
+            </w:pPr>
+            <w:r>
+              <w:t xml:space="preserve">0.10</w:t>
+            </w:r>
+          </w:p>
+        </w:tc>
+        <w:tc>
+          <w:tcPr/>
+          <w:p>
+            <w:pPr>
+              <w:pStyle w:val="Compact"/>
+              <w:jc w:val="left"/>
+            </w:pPr>
+            <w:r>
+              <w:t xml:space="preserve">74</w:t>
+            </w:r>
+          </w:p>
+        </w:tc>
+        <w:tc>
+          <w:tcPr/>
+          <w:p>
+            <w:pPr>
+              <w:pStyle w:val="Compact"/>
+              <w:jc w:val="left"/>
+            </w:pPr>
+            <w:r>
+              <w:t xml:space="preserve">79.42</w:t>
             </w:r>
           </w:p>
         </w:tc>
@@ -1461,79 +1457,79 @@
               <w:jc w:val="left"/>
             </w:pPr>
             <w:r>
-              <w:t xml:space="preserve">733.72</w:t>
-            </w:r>
-          </w:p>
-        </w:tc>
-        <w:tc>
-          <w:tcPr/>
-          <w:p>
-            <w:pPr>
-              <w:pStyle w:val="Compact"/>
-              <w:jc w:val="left"/>
-            </w:pPr>
-            <w:r>
-              <w:t xml:space="preserve">28.98</w:t>
-            </w:r>
-          </w:p>
-        </w:tc>
-        <w:tc>
-          <w:tcPr/>
-          <w:p>
-            <w:pPr>
-              <w:pStyle w:val="Compact"/>
-              <w:jc w:val="left"/>
-            </w:pPr>
-            <w:r>
-              <w:t xml:space="preserve">5</w:t>
-            </w:r>
-          </w:p>
-        </w:tc>
-        <w:tc>
-          <w:tcPr/>
-          <w:p>
-            <w:pPr>
-              <w:pStyle w:val="Compact"/>
-              <w:jc w:val="left"/>
-            </w:pPr>
-            <w:r>
-              <w:t xml:space="preserve">722.90</w:t>
-            </w:r>
-          </w:p>
-        </w:tc>
-        <w:tc>
-          <w:tcPr/>
-          <w:p>
-            <w:pPr>
-              <w:pStyle w:val="Compact"/>
-              <w:jc w:val="left"/>
-            </w:pPr>
-            <w:r>
-              <w:t xml:space="preserve">0.12</w:t>
-            </w:r>
-          </w:p>
-        </w:tc>
-        <w:tc>
-          <w:tcPr/>
-          <w:p>
-            <w:pPr>
-              <w:pStyle w:val="Compact"/>
-              <w:jc w:val="left"/>
-            </w:pPr>
-            <w:r>
-              <w:t xml:space="preserve">74</w:t>
-            </w:r>
-          </w:p>
-        </w:tc>
-        <w:tc>
-          <w:tcPr/>
-          <w:p>
-            <w:pPr>
-              <w:pStyle w:val="Compact"/>
-              <w:jc w:val="left"/>
-            </w:pPr>
-            <w:r>
-              <w:t xml:space="preserve">99.94</w:t>
+              <w:t xml:space="preserve">733.44</w:t>
+            </w:r>
+          </w:p>
+        </w:tc>
+        <w:tc>
+          <w:tcPr/>
+          <w:p>
+            <w:pPr>
+              <w:pStyle w:val="Compact"/>
+              <w:jc w:val="left"/>
+            </w:pPr>
+            <w:r>
+              <w:t xml:space="preserve">26.00</w:t>
+            </w:r>
+          </w:p>
+        </w:tc>
+        <w:tc>
+          <w:tcPr/>
+          <w:p>
+            <w:pPr>
+              <w:pStyle w:val="Compact"/>
+              <w:jc w:val="left"/>
+            </w:pPr>
+            <w:r>
+              <w:t xml:space="preserve">6</w:t>
+            </w:r>
+          </w:p>
+        </w:tc>
+        <w:tc>
+          <w:tcPr/>
+          <w:p>
+            <w:pPr>
+              <w:pStyle w:val="Compact"/>
+              <w:jc w:val="left"/>
+            </w:pPr>
+            <w:r>
+              <w:t xml:space="preserve">720.27</w:t>
+            </w:r>
+          </w:p>
+        </w:tc>
+        <w:tc>
+          <w:tcPr/>
+          <w:p>
+            <w:pPr>
+              <w:pStyle w:val="Compact"/>
+              <w:jc w:val="left"/>
+            </w:pPr>
+            <w:r>
+              <w:t xml:space="preserve">0.10</w:t>
+            </w:r>
+          </w:p>
+        </w:tc>
+        <w:tc>
+          <w:tcPr/>
+          <w:p>
+            <w:pPr>
+              <w:pStyle w:val="Compact"/>
+              <w:jc w:val="left"/>
+            </w:pPr>
+            <w:r>
+              <w:t xml:space="preserve">73</w:t>
+            </w:r>
+          </w:p>
+        </w:tc>
+        <w:tc>
+          <w:tcPr/>
+          <w:p>
+            <w:pPr>
+              <w:pStyle w:val="Compact"/>
+              <w:jc w:val="left"/>
+            </w:pPr>
+            <w:r>
+              <w:t xml:space="preserve">79.42</w:t>
             </w:r>
           </w:p>
         </w:tc>
@@ -1619,79 +1615,79 @@
               <w:jc w:val="left"/>
             </w:pPr>
             <w:r>
-              <w:t xml:space="preserve">716.50</w:t>
-            </w:r>
-          </w:p>
-        </w:tc>
-        <w:tc>
-          <w:tcPr/>
-          <w:p>
-            <w:pPr>
-              <w:pStyle w:val="Compact"/>
-              <w:jc w:val="left"/>
-            </w:pPr>
-            <w:r>
-              <w:t xml:space="preserve">11.76</w:t>
-            </w:r>
-          </w:p>
-        </w:tc>
-        <w:tc>
-          <w:tcPr/>
-          <w:p>
-            <w:pPr>
-              <w:pStyle w:val="Compact"/>
-              <w:jc w:val="left"/>
-            </w:pPr>
-            <w:r>
-              <w:t xml:space="preserve">6</w:t>
-            </w:r>
-          </w:p>
-        </w:tc>
-        <w:tc>
-          <w:tcPr/>
-          <w:p>
-            <w:pPr>
-              <w:pStyle w:val="Compact"/>
-              <w:jc w:val="left"/>
-            </w:pPr>
-            <w:r>
-              <w:t xml:space="preserve">703.33</w:t>
-            </w:r>
-          </w:p>
-        </w:tc>
-        <w:tc>
-          <w:tcPr/>
-          <w:p>
-            <w:pPr>
-              <w:pStyle w:val="Compact"/>
-              <w:jc w:val="left"/>
-            </w:pPr>
-            <w:r>
-              <w:t xml:space="preserve">0.14</w:t>
-            </w:r>
-          </w:p>
-        </w:tc>
-        <w:tc>
-          <w:tcPr/>
-          <w:p>
-            <w:pPr>
-              <w:pStyle w:val="Compact"/>
-              <w:jc w:val="left"/>
-            </w:pPr>
-            <w:r>
-              <w:t xml:space="preserve">73</w:t>
-            </w:r>
-          </w:p>
-        </w:tc>
-        <w:tc>
-          <w:tcPr/>
-          <w:p>
-            <w:pPr>
-              <w:pStyle w:val="Compact"/>
-              <w:jc w:val="left"/>
-            </w:pPr>
-            <w:r>
-              <w:t xml:space="preserve">119.50</w:t>
+              <w:t xml:space="preserve">717.00</w:t>
+            </w:r>
+          </w:p>
+        </w:tc>
+        <w:tc>
+          <w:tcPr/>
+          <w:p>
+            <w:pPr>
+              <w:pStyle w:val="Compact"/>
+              <w:jc w:val="left"/>
+            </w:pPr>
+            <w:r>
+              <w:t xml:space="preserve">9.56</w:t>
+            </w:r>
+          </w:p>
+        </w:tc>
+        <w:tc>
+          <w:tcPr/>
+          <w:p>
+            <w:pPr>
+              <w:pStyle w:val="Compact"/>
+              <w:jc w:val="left"/>
+            </w:pPr>
+            <w:r>
+              <w:t xml:space="preserve">7</w:t>
+            </w:r>
+          </w:p>
+        </w:tc>
+        <w:tc>
+          <w:tcPr/>
+          <w:p>
+            <w:pPr>
+              <w:pStyle w:val="Compact"/>
+              <w:jc w:val="left"/>
+            </w:pPr>
+            <w:r>
+              <w:t xml:space="preserve">701.42</w:t>
+            </w:r>
+          </w:p>
+        </w:tc>
+        <w:tc>
+          <w:tcPr/>
+          <w:p>
+            <w:pPr>
+              <w:pStyle w:val="Compact"/>
+              <w:jc w:val="left"/>
+            </w:pPr>
+            <w:r>
+              <w:t xml:space="preserve">0.12</w:t>
+            </w:r>
+          </w:p>
+        </w:tc>
+        <w:tc>
+          <w:tcPr/>
+          <w:p>
+            <w:pPr>
+              <w:pStyle w:val="Compact"/>
+              <w:jc w:val="left"/>
+            </w:pPr>
+            <w:r>
+              <w:t xml:space="preserve">72</w:t>
+            </w:r>
+          </w:p>
+        </w:tc>
+        <w:tc>
+          <w:tcPr/>
+          <w:p>
+            <w:pPr>
+              <w:pStyle w:val="Compact"/>
+              <w:jc w:val="left"/>
+            </w:pPr>
+            <w:r>
+              <w:t xml:space="preserve">98.27</w:t>
             </w:r>
           </w:p>
         </w:tc>
@@ -1777,7 +1773,7 @@
               <w:jc w:val="left"/>
             </w:pPr>
             <w:r>
-              <w:t xml:space="preserve">704.74</w:t>
+              <w:t xml:space="preserve">707.44</w:t>
             </w:r>
           </w:p>
         </w:tc>
@@ -1801,7 +1797,7 @@
               <w:jc w:val="left"/>
             </w:pPr>
             <w:r>
-              <w:t xml:space="preserve">10</w:t>
+              <w:t xml:space="preserve">11</w:t>
             </w:r>
           </w:p>
         </w:tc>
@@ -1825,31 +1821,31 @@
               <w:jc w:val="left"/>
             </w:pPr>
             <w:r>
-              <w:t xml:space="preserve">0.17</w:t>
-            </w:r>
-          </w:p>
-        </w:tc>
-        <w:tc>
-          <w:tcPr/>
-          <w:p>
-            <w:pPr>
-              <w:pStyle w:val="Compact"/>
-              <w:jc w:val="left"/>
-            </w:pPr>
-            <w:r>
-              <w:t xml:space="preserve">69</w:t>
-            </w:r>
-          </w:p>
-        </w:tc>
-        <w:tc>
-          <w:tcPr/>
-          <w:p>
-            <w:pPr>
-              <w:pStyle w:val="Compact"/>
-              <w:jc w:val="left"/>
-            </w:pPr>
-            <w:r>
-              <w:t xml:space="preserve">141.33</w:t>
+              <w:t xml:space="preserve">0.15</w:t>
+            </w:r>
+          </w:p>
+        </w:tc>
+        <w:tc>
+          <w:tcPr/>
+          <w:p>
+            <w:pPr>
+              <w:pStyle w:val="Compact"/>
+              <w:jc w:val="left"/>
+            </w:pPr>
+            <w:r>
+              <w:t xml:space="preserve">68</w:t>
+            </w:r>
+          </w:p>
+        </w:tc>
+        <w:tc>
+          <w:tcPr/>
+          <w:p>
+            <w:pPr>
+              <w:pStyle w:val="Compact"/>
+              <w:jc w:val="left"/>
+            </w:pPr>
+            <w:r>
+              <w:t xml:space="preserve">118.19</w:t>
             </w:r>
           </w:p>
         </w:tc>
@@ -1935,79 +1931,79 @@
               <w:jc w:val="left"/>
             </w:pPr>
             <w:r>
-              <w:t xml:space="preserve">715.92</w:t>
-            </w:r>
-          </w:p>
-        </w:tc>
-        <w:tc>
-          <w:tcPr/>
-          <w:p>
-            <w:pPr>
-              <w:pStyle w:val="Compact"/>
-              <w:jc w:val="left"/>
-            </w:pPr>
-            <w:r>
-              <w:t xml:space="preserve">11.18</w:t>
-            </w:r>
-          </w:p>
-        </w:tc>
-        <w:tc>
-          <w:tcPr/>
-          <w:p>
-            <w:pPr>
-              <w:pStyle w:val="Compact"/>
-              <w:jc w:val="left"/>
-            </w:pPr>
-            <w:r>
-              <w:t xml:space="preserve">5</w:t>
-            </w:r>
-          </w:p>
-        </w:tc>
-        <w:tc>
-          <w:tcPr/>
-          <w:p>
-            <w:pPr>
-              <w:pStyle w:val="Compact"/>
-              <w:jc w:val="left"/>
-            </w:pPr>
-            <w:r>
-              <w:t xml:space="preserve">705.10</w:t>
-            </w:r>
-          </w:p>
-        </w:tc>
-        <w:tc>
-          <w:tcPr/>
-          <w:p>
-            <w:pPr>
-              <w:pStyle w:val="Compact"/>
-              <w:jc w:val="left"/>
-            </w:pPr>
-            <w:r>
-              <w:t xml:space="preserve">0.14</w:t>
-            </w:r>
-          </w:p>
-        </w:tc>
-        <w:tc>
-          <w:tcPr/>
-          <w:p>
-            <w:pPr>
-              <w:pStyle w:val="Compact"/>
-              <w:jc w:val="left"/>
-            </w:pPr>
-            <w:r>
-              <w:t xml:space="preserve">74</w:t>
-            </w:r>
-          </w:p>
-        </w:tc>
-        <w:tc>
-          <w:tcPr/>
-          <w:p>
-            <w:pPr>
-              <w:pStyle w:val="Compact"/>
-              <w:jc w:val="left"/>
-            </w:pPr>
-            <w:r>
-              <w:t xml:space="preserve">117.73</w:t>
+              <w:t xml:space="preserve">715.56</w:t>
+            </w:r>
+          </w:p>
+        </w:tc>
+        <w:tc>
+          <w:tcPr/>
+          <w:p>
+            <w:pPr>
+              <w:pStyle w:val="Compact"/>
+              <w:jc w:val="left"/>
+            </w:pPr>
+            <w:r>
+              <w:t xml:space="preserve">8.12</w:t>
+            </w:r>
+          </w:p>
+        </w:tc>
+        <w:tc>
+          <w:tcPr/>
+          <w:p>
+            <w:pPr>
+              <w:pStyle w:val="Compact"/>
+              <w:jc w:val="left"/>
+            </w:pPr>
+            <w:r>
+              <w:t xml:space="preserve">6</w:t>
+            </w:r>
+          </w:p>
+        </w:tc>
+        <w:tc>
+          <w:tcPr/>
+          <w:p>
+            <w:pPr>
+              <w:pStyle w:val="Compact"/>
+              <w:jc w:val="left"/>
+            </w:pPr>
+            <w:r>
+              <w:t xml:space="preserve">702.40</w:t>
+            </w:r>
+          </w:p>
+        </w:tc>
+        <w:tc>
+          <w:tcPr/>
+          <w:p>
+            <w:pPr>
+              <w:pStyle w:val="Compact"/>
+              <w:jc w:val="left"/>
+            </w:pPr>
+            <w:r>
+              <w:t xml:space="preserve">0.12</w:t>
+            </w:r>
+          </w:p>
+        </w:tc>
+        <w:tc>
+          <w:tcPr/>
+          <w:p>
+            <w:pPr>
+              <w:pStyle w:val="Compact"/>
+              <w:jc w:val="left"/>
+            </w:pPr>
+            <w:r>
+              <w:t xml:space="preserve">73</w:t>
+            </w:r>
+          </w:p>
+        </w:tc>
+        <w:tc>
+          <w:tcPr/>
+          <w:p>
+            <w:pPr>
+              <w:pStyle w:val="Compact"/>
+              <w:jc w:val="left"/>
+            </w:pPr>
+            <w:r>
+              <w:t xml:space="preserve">97.30</w:t>
             </w:r>
           </w:p>
         </w:tc>
@@ -2093,79 +2089,79 @@
               <w:jc w:val="left"/>
             </w:pPr>
             <w:r>
-              <w:t xml:space="preserve">719.47</w:t>
-            </w:r>
-          </w:p>
-        </w:tc>
-        <w:tc>
-          <w:tcPr/>
-          <w:p>
-            <w:pPr>
-              <w:pStyle w:val="Compact"/>
-              <w:jc w:val="left"/>
-            </w:pPr>
-            <w:r>
-              <w:t xml:space="preserve">14.74</w:t>
-            </w:r>
-          </w:p>
-        </w:tc>
-        <w:tc>
-          <w:tcPr/>
-          <w:p>
-            <w:pPr>
-              <w:pStyle w:val="Compact"/>
-              <w:jc w:val="left"/>
-            </w:pPr>
-            <w:r>
-              <w:t xml:space="preserve">7</w:t>
-            </w:r>
-          </w:p>
-        </w:tc>
-        <w:tc>
-          <w:tcPr/>
-          <w:p>
-            <w:pPr>
-              <w:pStyle w:val="Compact"/>
-              <w:jc w:val="left"/>
-            </w:pPr>
-            <w:r>
-              <w:t xml:space="preserve">703.90</w:t>
-            </w:r>
-          </w:p>
-        </w:tc>
-        <w:tc>
-          <w:tcPr/>
-          <w:p>
-            <w:pPr>
-              <w:pStyle w:val="Compact"/>
-              <w:jc w:val="left"/>
-            </w:pPr>
-            <w:r>
-              <w:t xml:space="preserve">0.14</w:t>
-            </w:r>
-          </w:p>
-        </w:tc>
-        <w:tc>
-          <w:tcPr/>
-          <w:p>
-            <w:pPr>
-              <w:pStyle w:val="Compact"/>
-              <w:jc w:val="left"/>
-            </w:pPr>
-            <w:r>
-              <w:t xml:space="preserve">72</w:t>
-            </w:r>
-          </w:p>
-        </w:tc>
-        <w:tc>
-          <w:tcPr/>
-          <w:p>
-            <w:pPr>
-              <w:pStyle w:val="Compact"/>
-              <w:jc w:val="left"/>
-            </w:pPr>
-            <w:r>
-              <w:t xml:space="preserve">118.94</w:t>
+              <w:t xml:space="preserve">719.61</w:t>
+            </w:r>
+          </w:p>
+        </w:tc>
+        <w:tc>
+          <w:tcPr/>
+          <w:p>
+            <w:pPr>
+              <w:pStyle w:val="Compact"/>
+              <w:jc w:val="left"/>
+            </w:pPr>
+            <w:r>
+              <w:t xml:space="preserve">12.17</w:t>
+            </w:r>
+          </w:p>
+        </w:tc>
+        <w:tc>
+          <w:tcPr/>
+          <w:p>
+            <w:pPr>
+              <w:pStyle w:val="Compact"/>
+              <w:jc w:val="left"/>
+            </w:pPr>
+            <w:r>
+              <w:t xml:space="preserve">8</w:t>
+            </w:r>
+          </w:p>
+        </w:tc>
+        <w:tc>
+          <w:tcPr/>
+          <w:p>
+            <w:pPr>
+              <w:pStyle w:val="Compact"/>
+              <w:jc w:val="left"/>
+            </w:pPr>
+            <w:r>
+              <w:t xml:space="preserve">701.55</w:t>
+            </w:r>
+          </w:p>
+        </w:tc>
+        <w:tc>
+          <w:tcPr/>
+          <w:p>
+            <w:pPr>
+              <w:pStyle w:val="Compact"/>
+              <w:jc w:val="left"/>
+            </w:pPr>
+            <w:r>
+              <w:t xml:space="preserve">0.12</w:t>
+            </w:r>
+          </w:p>
+        </w:tc>
+        <w:tc>
+          <w:tcPr/>
+          <w:p>
+            <w:pPr>
+              <w:pStyle w:val="Compact"/>
+              <w:jc w:val="left"/>
+            </w:pPr>
+            <w:r>
+              <w:t xml:space="preserve">71</w:t>
+            </w:r>
+          </w:p>
+        </w:tc>
+        <w:tc>
+          <w:tcPr/>
+          <w:p>
+            <w:pPr>
+              <w:pStyle w:val="Compact"/>
+              <w:jc w:val="left"/>
+            </w:pPr>
+            <w:r>
+              <w:t xml:space="preserve">98.14</w:t>
             </w:r>
           </w:p>
         </w:tc>
@@ -2251,79 +2247,79 @@
               <w:jc w:val="left"/>
             </w:pPr>
             <w:r>
-              <w:t xml:space="preserve">827.37</w:t>
-            </w:r>
-          </w:p>
-        </w:tc>
-        <w:tc>
-          <w:tcPr/>
-          <w:p>
-            <w:pPr>
-              <w:pStyle w:val="Compact"/>
-              <w:jc w:val="left"/>
-            </w:pPr>
-            <w:r>
-              <w:t xml:space="preserve">122.63</w:t>
-            </w:r>
-          </w:p>
-        </w:tc>
-        <w:tc>
-          <w:tcPr/>
-          <w:p>
-            <w:pPr>
-              <w:pStyle w:val="Compact"/>
-              <w:jc w:val="left"/>
-            </w:pPr>
-            <w:r>
-              <w:t xml:space="preserve">5</w:t>
-            </w:r>
-          </w:p>
-        </w:tc>
-        <w:tc>
-          <w:tcPr/>
-          <w:p>
-            <w:pPr>
-              <w:pStyle w:val="Compact"/>
-              <w:jc w:val="left"/>
-            </w:pPr>
-            <w:r>
-              <w:t xml:space="preserve">816.55</w:t>
-            </w:r>
-          </w:p>
-        </w:tc>
-        <w:tc>
-          <w:tcPr/>
-          <w:p>
-            <w:pPr>
-              <w:pStyle w:val="Compact"/>
-              <w:jc w:val="left"/>
-            </w:pPr>
-            <w:r>
-              <w:t xml:space="preserve">0.01</w:t>
-            </w:r>
-          </w:p>
-        </w:tc>
-        <w:tc>
-          <w:tcPr/>
-          <w:p>
-            <w:pPr>
-              <w:pStyle w:val="Compact"/>
-              <w:jc w:val="left"/>
-            </w:pPr>
-            <w:r>
-              <w:t xml:space="preserve">74</w:t>
-            </w:r>
-          </w:p>
-        </w:tc>
-        <w:tc>
-          <w:tcPr/>
-          <w:p>
-            <w:pPr>
-              <w:pStyle w:val="Compact"/>
-              <w:jc w:val="left"/>
-            </w:pPr>
-            <w:r>
-              <w:t xml:space="preserve">6.28</w:t>
+              <w:t xml:space="preserve">809.72</w:t>
+            </w:r>
+          </w:p>
+        </w:tc>
+        <w:tc>
+          <w:tcPr/>
+          <w:p>
+            <w:pPr>
+              <w:pStyle w:val="Compact"/>
+              <w:jc w:val="left"/>
+            </w:pPr>
+            <w:r>
+              <w:t xml:space="preserve">102.28</w:t>
+            </w:r>
+          </w:p>
+        </w:tc>
+        <w:tc>
+          <w:tcPr/>
+          <w:p>
+            <w:pPr>
+              <w:pStyle w:val="Compact"/>
+              <w:jc w:val="left"/>
+            </w:pPr>
+            <w:r>
+              <w:t xml:space="preserve">6</w:t>
+            </w:r>
+          </w:p>
+        </w:tc>
+        <w:tc>
+          <w:tcPr/>
+          <w:p>
+            <w:pPr>
+              <w:pStyle w:val="Compact"/>
+              <w:jc w:val="left"/>
+            </w:pPr>
+            <w:r>
+              <w:t xml:space="preserve">796.55</w:t>
+            </w:r>
+          </w:p>
+        </w:tc>
+        <w:tc>
+          <w:tcPr/>
+          <w:p>
+            <w:pPr>
+              <w:pStyle w:val="Compact"/>
+              <w:jc w:val="left"/>
+            </w:pPr>
+            <w:r>
+              <w:t xml:space="preserve">0.00</w:t>
+            </w:r>
+          </w:p>
+        </w:tc>
+        <w:tc>
+          <w:tcPr/>
+          <w:p>
+            <w:pPr>
+              <w:pStyle w:val="Compact"/>
+              <w:jc w:val="left"/>
+            </w:pPr>
+            <w:r>
+              <w:t xml:space="preserve">73</w:t>
+            </w:r>
+          </w:p>
+        </w:tc>
+        <w:tc>
+          <w:tcPr/>
+          <w:p>
+            <w:pPr>
+              <w:pStyle w:val="Compact"/>
+              <w:jc w:val="left"/>
+            </w:pPr>
+            <w:r>
+              <w:t xml:space="preserve">3.14</w:t>
             </w:r>
           </w:p>
         </w:tc>
@@ -2347,7 +2343,7 @@
               <w:jc w:val="left"/>
             </w:pPr>
             <w:r>
-              <w:t xml:space="preserve">0.10</w:t>
+              <w:t xml:space="preserve">0.37</w:t>
             </w:r>
           </w:p>
         </w:tc>
@@ -2405,43 +2401,43 @@
               <w:jc w:val="left"/>
             </w:pPr>
             <w:r>
-              <w:t xml:space="preserve">829.90</w:t>
-            </w:r>
-          </w:p>
-        </w:tc>
-        <w:tc>
-          <w:tcPr/>
-          <w:p>
-            <w:pPr>
-              <w:pStyle w:val="Compact"/>
-              <w:jc w:val="left"/>
-            </w:pPr>
-            <w:r>
-              <w:t xml:space="preserve">125.16</w:t>
-            </w:r>
-          </w:p>
-        </w:tc>
-        <w:tc>
-          <w:tcPr/>
-          <w:p>
-            <w:pPr>
-              <w:pStyle w:val="Compact"/>
-              <w:jc w:val="left"/>
-            </w:pPr>
-            <w:r>
-              <w:t xml:space="preserve">7</w:t>
-            </w:r>
-          </w:p>
-        </w:tc>
-        <w:tc>
-          <w:tcPr/>
-          <w:p>
-            <w:pPr>
-              <w:pStyle w:val="Compact"/>
-              <w:jc w:val="left"/>
-            </w:pPr>
-            <w:r>
-              <w:t xml:space="preserve">814.32</w:t>
+              <w:t xml:space="preserve">813.10</w:t>
+            </w:r>
+          </w:p>
+        </w:tc>
+        <w:tc>
+          <w:tcPr/>
+          <w:p>
+            <w:pPr>
+              <w:pStyle w:val="Compact"/>
+              <w:jc w:val="left"/>
+            </w:pPr>
+            <w:r>
+              <w:t xml:space="preserve">105.66</w:t>
+            </w:r>
+          </w:p>
+        </w:tc>
+        <w:tc>
+          <w:tcPr/>
+          <w:p>
+            <w:pPr>
+              <w:pStyle w:val="Compact"/>
+              <w:jc w:val="left"/>
+            </w:pPr>
+            <w:r>
+              <w:t xml:space="preserve">8</w:t>
+            </w:r>
+          </w:p>
+        </w:tc>
+        <w:tc>
+          <w:tcPr/>
+          <w:p>
+            <w:pPr>
+              <w:pStyle w:val="Compact"/>
+              <w:jc w:val="left"/>
+            </w:pPr>
+            <w:r>
+              <w:t xml:space="preserve">795.04</w:t>
             </w:r>
           </w:p>
         </w:tc>
@@ -2465,19 +2461,19 @@
               <w:jc w:val="left"/>
             </w:pPr>
             <w:r>
-              <w:t xml:space="preserve">72</w:t>
-            </w:r>
-          </w:p>
-        </w:tc>
-        <w:tc>
-          <w:tcPr/>
-          <w:p>
-            <w:pPr>
-              <w:pStyle w:val="Compact"/>
-              <w:jc w:val="left"/>
-            </w:pPr>
-            <w:r>
-              <w:t xml:space="preserve">8.51</w:t>
+              <w:t xml:space="preserve">71</w:t>
+            </w:r>
+          </w:p>
+        </w:tc>
+        <w:tc>
+          <w:tcPr/>
+          <w:p>
+            <w:pPr>
+              <w:pStyle w:val="Compact"/>
+              <w:jc w:val="left"/>
+            </w:pPr>
+            <w:r>
+              <w:t xml:space="preserve">4.65</w:t>
             </w:r>
           </w:p>
         </w:tc>
@@ -2501,7 +2497,7 @@
               <w:jc w:val="left"/>
             </w:pPr>
             <w:r>
-              <w:t xml:space="preserve">0.13</w:t>
+              <w:t xml:space="preserve">0.46</w:t>
             </w:r>
           </w:p>
         </w:tc>
@@ -2559,79 +2555,79 @@
               <w:jc w:val="left"/>
             </w:pPr>
             <w:r>
-              <w:t xml:space="preserve">732.79</w:t>
-            </w:r>
-          </w:p>
-        </w:tc>
-        <w:tc>
-          <w:tcPr/>
-          <w:p>
-            <w:pPr>
-              <w:pStyle w:val="Compact"/>
-              <w:jc w:val="left"/>
-            </w:pPr>
-            <w:r>
-              <w:t xml:space="preserve">28.05</w:t>
-            </w:r>
-          </w:p>
-        </w:tc>
-        <w:tc>
-          <w:tcPr/>
-          <w:p>
-            <w:pPr>
-              <w:pStyle w:val="Compact"/>
-              <w:jc w:val="left"/>
-            </w:pPr>
-            <w:r>
-              <w:t xml:space="preserve">6</w:t>
-            </w:r>
-          </w:p>
-        </w:tc>
-        <w:tc>
-          <w:tcPr/>
-          <w:p>
-            <w:pPr>
-              <w:pStyle w:val="Compact"/>
-              <w:jc w:val="left"/>
-            </w:pPr>
-            <w:r>
-              <w:t xml:space="preserve">719.62</w:t>
-            </w:r>
-          </w:p>
-        </w:tc>
-        <w:tc>
-          <w:tcPr/>
-          <w:p>
-            <w:pPr>
-              <w:pStyle w:val="Compact"/>
-              <w:jc w:val="left"/>
-            </w:pPr>
-            <w:r>
-              <w:t xml:space="preserve">0.12</w:t>
-            </w:r>
-          </w:p>
-        </w:tc>
-        <w:tc>
-          <w:tcPr/>
-          <w:p>
-            <w:pPr>
-              <w:pStyle w:val="Compact"/>
-              <w:jc w:val="left"/>
-            </w:pPr>
-            <w:r>
-              <w:t xml:space="preserve">73</w:t>
-            </w:r>
-          </w:p>
-        </w:tc>
-        <w:tc>
-          <w:tcPr/>
-          <w:p>
-            <w:pPr>
-              <w:pStyle w:val="Compact"/>
-              <w:jc w:val="left"/>
-            </w:pPr>
-            <w:r>
-              <w:t xml:space="preserve">103.21</w:t>
+              <w:t xml:space="preserve">731.28</w:t>
+            </w:r>
+          </w:p>
+        </w:tc>
+        <w:tc>
+          <w:tcPr/>
+          <w:p>
+            <w:pPr>
+              <w:pStyle w:val="Compact"/>
+              <w:jc w:val="left"/>
+            </w:pPr>
+            <w:r>
+              <w:t xml:space="preserve">23.84</w:t>
+            </w:r>
+          </w:p>
+        </w:tc>
+        <w:tc>
+          <w:tcPr/>
+          <w:p>
+            <w:pPr>
+              <w:pStyle w:val="Compact"/>
+              <w:jc w:val="left"/>
+            </w:pPr>
+            <w:r>
+              <w:t xml:space="preserve">7</w:t>
+            </w:r>
+          </w:p>
+        </w:tc>
+        <w:tc>
+          <w:tcPr/>
+          <w:p>
+            <w:pPr>
+              <w:pStyle w:val="Compact"/>
+              <w:jc w:val="left"/>
+            </w:pPr>
+            <w:r>
+              <w:t xml:space="preserve">715.70</w:t>
+            </w:r>
+          </w:p>
+        </w:tc>
+        <w:tc>
+          <w:tcPr/>
+          <w:p>
+            <w:pPr>
+              <w:pStyle w:val="Compact"/>
+              <w:jc w:val="left"/>
+            </w:pPr>
+            <w:r>
+              <w:t xml:space="preserve">0.10</w:t>
+            </w:r>
+          </w:p>
+        </w:tc>
+        <w:tc>
+          <w:tcPr/>
+          <w:p>
+            <w:pPr>
+              <w:pStyle w:val="Compact"/>
+              <w:jc w:val="left"/>
+            </w:pPr>
+            <w:r>
+              <w:t xml:space="preserve">72</w:t>
+            </w:r>
+          </w:p>
+        </w:tc>
+        <w:tc>
+          <w:tcPr/>
+          <w:p>
+            <w:pPr>
+              <w:pStyle w:val="Compact"/>
+              <w:jc w:val="left"/>
+            </w:pPr>
+            <w:r>
+              <w:t xml:space="preserve">83.99</w:t>
             </w:r>
           </w:p>
         </w:tc>
@@ -2717,79 +2713,79 @@
               <w:jc w:val="left"/>
             </w:pPr>
             <w:r>
-              <w:t xml:space="preserve">735.26</w:t>
-            </w:r>
-          </w:p>
-        </w:tc>
-        <w:tc>
-          <w:tcPr/>
-          <w:p>
-            <w:pPr>
-              <w:pStyle w:val="Compact"/>
-              <w:jc w:val="left"/>
-            </w:pPr>
-            <w:r>
-              <w:t xml:space="preserve">30.53</w:t>
-            </w:r>
-          </w:p>
-        </w:tc>
-        <w:tc>
-          <w:tcPr/>
-          <w:p>
-            <w:pPr>
-              <w:pStyle w:val="Compact"/>
-              <w:jc w:val="left"/>
-            </w:pPr>
-            <w:r>
-              <w:t xml:space="preserve">9</w:t>
-            </w:r>
-          </w:p>
-        </w:tc>
-        <w:tc>
-          <w:tcPr/>
-          <w:p>
-            <w:pPr>
-              <w:pStyle w:val="Compact"/>
-              <w:jc w:val="left"/>
-            </w:pPr>
-            <w:r>
-              <w:t xml:space="preserve">714.66</w:t>
-            </w:r>
-          </w:p>
-        </w:tc>
-        <w:tc>
-          <w:tcPr/>
-          <w:p>
-            <w:pPr>
-              <w:pStyle w:val="Compact"/>
-              <w:jc w:val="left"/>
-            </w:pPr>
-            <w:r>
-              <w:t xml:space="preserve">0.13</w:t>
-            </w:r>
-          </w:p>
-        </w:tc>
-        <w:tc>
-          <w:tcPr/>
-          <w:p>
-            <w:pPr>
-              <w:pStyle w:val="Compact"/>
-              <w:jc w:val="left"/>
-            </w:pPr>
-            <w:r>
-              <w:t xml:space="preserve">70</w:t>
-            </w:r>
-          </w:p>
-        </w:tc>
-        <w:tc>
-          <w:tcPr/>
-          <w:p>
-            <w:pPr>
-              <w:pStyle w:val="Compact"/>
-              <w:jc w:val="left"/>
-            </w:pPr>
-            <w:r>
-              <w:t xml:space="preserve">108.18</w:t>
+              <w:t xml:space="preserve">733.38</w:t>
+            </w:r>
+          </w:p>
+        </w:tc>
+        <w:tc>
+          <w:tcPr/>
+          <w:p>
+            <w:pPr>
+              <w:pStyle w:val="Compact"/>
+              <w:jc w:val="left"/>
+            </w:pPr>
+            <w:r>
+              <w:t xml:space="preserve">25.94</w:t>
+            </w:r>
+          </w:p>
+        </w:tc>
+        <w:tc>
+          <w:tcPr/>
+          <w:p>
+            <w:pPr>
+              <w:pStyle w:val="Compact"/>
+              <w:jc w:val="left"/>
+            </w:pPr>
+            <w:r>
+              <w:t xml:space="preserve">10</w:t>
+            </w:r>
+          </w:p>
+        </w:tc>
+        <w:tc>
+          <w:tcPr/>
+          <w:p>
+            <w:pPr>
+              <w:pStyle w:val="Compact"/>
+              <w:jc w:val="left"/>
+            </w:pPr>
+            <w:r>
+              <w:t xml:space="preserve">710.15</w:t>
+            </w:r>
+          </w:p>
+        </w:tc>
+        <w:tc>
+          <w:tcPr/>
+          <w:p>
+            <w:pPr>
+              <w:pStyle w:val="Compact"/>
+              <w:jc w:val="left"/>
+            </w:pPr>
+            <w:r>
+              <w:t xml:space="preserve">0.11</w:t>
+            </w:r>
+          </w:p>
+        </w:tc>
+        <w:tc>
+          <w:tcPr/>
+          <w:p>
+            <w:pPr>
+              <w:pStyle w:val="Compact"/>
+              <w:jc w:val="left"/>
+            </w:pPr>
+            <w:r>
+              <w:t xml:space="preserve">69</w:t>
+            </w:r>
+          </w:p>
+        </w:tc>
+        <w:tc>
+          <w:tcPr/>
+          <w:p>
+            <w:pPr>
+              <w:pStyle w:val="Compact"/>
+              <w:jc w:val="left"/>
+            </w:pPr>
+            <w:r>
+              <w:t xml:space="preserve">89.55</w:t>
             </w:r>
           </w:p>
         </w:tc>
@@ -2875,79 +2871,79 @@
               <w:jc w:val="left"/>
             </w:pPr>
             <w:r>
-              <w:t xml:space="preserve">727.49</w:t>
-            </w:r>
-          </w:p>
-        </w:tc>
-        <w:tc>
-          <w:tcPr/>
-          <w:p>
-            <w:pPr>
-              <w:pStyle w:val="Compact"/>
-              <w:jc w:val="left"/>
-            </w:pPr>
-            <w:r>
-              <w:t xml:space="preserve">22.75</w:t>
-            </w:r>
-          </w:p>
-        </w:tc>
-        <w:tc>
-          <w:tcPr/>
-          <w:p>
-            <w:pPr>
-              <w:pStyle w:val="Compact"/>
-              <w:jc w:val="left"/>
-            </w:pPr>
-            <w:r>
-              <w:t xml:space="preserve">8</w:t>
-            </w:r>
-          </w:p>
-        </w:tc>
-        <w:tc>
-          <w:tcPr/>
-          <w:p>
-            <w:pPr>
-              <w:pStyle w:val="Compact"/>
-              <w:jc w:val="left"/>
-            </w:pPr>
-            <w:r>
-              <w:t xml:space="preserve">709.43</w:t>
-            </w:r>
-          </w:p>
-        </w:tc>
-        <w:tc>
-          <w:tcPr/>
-          <w:p>
-            <w:pPr>
-              <w:pStyle w:val="Compact"/>
-              <w:jc w:val="left"/>
-            </w:pPr>
-            <w:r>
-              <w:t xml:space="preserve">0.14</w:t>
-            </w:r>
-          </w:p>
-        </w:tc>
-        <w:tc>
-          <w:tcPr/>
-          <w:p>
-            <w:pPr>
-              <w:pStyle w:val="Compact"/>
-              <w:jc w:val="left"/>
-            </w:pPr>
-            <w:r>
-              <w:t xml:space="preserve">71</w:t>
-            </w:r>
-          </w:p>
-        </w:tc>
-        <w:tc>
-          <w:tcPr/>
-          <w:p>
-            <w:pPr>
-              <w:pStyle w:val="Compact"/>
-              <w:jc w:val="left"/>
-            </w:pPr>
-            <w:r>
-              <w:t xml:space="preserve">113.40</w:t>
+              <w:t xml:space="preserve">727.32</w:t>
+            </w:r>
+          </w:p>
+        </w:tc>
+        <w:tc>
+          <w:tcPr/>
+          <w:p>
+            <w:pPr>
+              <w:pStyle w:val="Compact"/>
+              <w:jc w:val="left"/>
+            </w:pPr>
+            <w:r>
+              <w:t xml:space="preserve">19.88</w:t>
+            </w:r>
+          </w:p>
+        </w:tc>
+        <w:tc>
+          <w:tcPr/>
+          <w:p>
+            <w:pPr>
+              <w:pStyle w:val="Compact"/>
+              <w:jc w:val="left"/>
+            </w:pPr>
+            <w:r>
+              <w:t xml:space="preserve">9</w:t>
+            </w:r>
+          </w:p>
+        </w:tc>
+        <w:tc>
+          <w:tcPr/>
+          <w:p>
+            <w:pPr>
+              <w:pStyle w:val="Compact"/>
+              <w:jc w:val="left"/>
+            </w:pPr>
+            <w:r>
+              <w:t xml:space="preserve">706.72</w:t>
+            </w:r>
+          </w:p>
+        </w:tc>
+        <w:tc>
+          <w:tcPr/>
+          <w:p>
+            <w:pPr>
+              <w:pStyle w:val="Compact"/>
+              <w:jc w:val="left"/>
+            </w:pPr>
+            <w:r>
+              <w:t xml:space="preserve">0.12</w:t>
+            </w:r>
+          </w:p>
+        </w:tc>
+        <w:tc>
+          <w:tcPr/>
+          <w:p>
+            <w:pPr>
+              <w:pStyle w:val="Compact"/>
+              <w:jc w:val="left"/>
+            </w:pPr>
+            <w:r>
+              <w:t xml:space="preserve">70</w:t>
+            </w:r>
+          </w:p>
+        </w:tc>
+        <w:tc>
+          <w:tcPr/>
+          <w:p>
+            <w:pPr>
+              <w:pStyle w:val="Compact"/>
+              <w:jc w:val="left"/>
+            </w:pPr>
+            <w:r>
+              <w:t xml:space="preserve">92.98</w:t>
             </w:r>
           </w:p>
         </w:tc>
@@ -3033,79 +3029,79 @@
               <w:jc w:val="left"/>
             </w:pPr>
             <w:r>
-              <w:t xml:space="preserve">727.36</w:t>
-            </w:r>
-          </w:p>
-        </w:tc>
-        <w:tc>
-          <w:tcPr/>
-          <w:p>
-            <w:pPr>
-              <w:pStyle w:val="Compact"/>
-              <w:jc w:val="left"/>
-            </w:pPr>
-            <w:r>
-              <w:t xml:space="preserve">22.62</w:t>
-            </w:r>
-          </w:p>
-        </w:tc>
-        <w:tc>
-          <w:tcPr/>
-          <w:p>
-            <w:pPr>
-              <w:pStyle w:val="Compact"/>
-              <w:jc w:val="left"/>
-            </w:pPr>
-            <w:r>
-              <w:t xml:space="preserve">13</w:t>
-            </w:r>
-          </w:p>
-        </w:tc>
-        <w:tc>
-          <w:tcPr/>
-          <w:p>
-            <w:pPr>
-              <w:pStyle w:val="Compact"/>
-              <w:jc w:val="left"/>
-            </w:pPr>
-            <w:r>
-              <w:t xml:space="preserve">695.76</w:t>
-            </w:r>
-          </w:p>
-        </w:tc>
-        <w:tc>
-          <w:tcPr/>
-          <w:p>
-            <w:pPr>
-              <w:pStyle w:val="Compact"/>
-              <w:jc w:val="left"/>
-            </w:pPr>
-            <w:r>
-              <w:t xml:space="preserve">0.15</w:t>
-            </w:r>
-          </w:p>
-        </w:tc>
-        <w:tc>
-          <w:tcPr/>
-          <w:p>
-            <w:pPr>
-              <w:pStyle w:val="Compact"/>
-              <w:jc w:val="left"/>
-            </w:pPr>
-            <w:r>
-              <w:t xml:space="preserve">66</w:t>
-            </w:r>
-          </w:p>
-        </w:tc>
-        <w:tc>
-          <w:tcPr/>
-          <w:p>
-            <w:pPr>
-              <w:pStyle w:val="Compact"/>
-              <w:jc w:val="left"/>
-            </w:pPr>
-            <w:r>
-              <w:t xml:space="preserve">127.08</w:t>
+              <w:t xml:space="preserve">721.65</w:t>
+            </w:r>
+          </w:p>
+        </w:tc>
+        <w:tc>
+          <w:tcPr/>
+          <w:p>
+            <w:pPr>
+              <w:pStyle w:val="Compact"/>
+              <w:jc w:val="left"/>
+            </w:pPr>
+            <w:r>
+              <w:t xml:space="preserve">14.21</w:t>
+            </w:r>
+          </w:p>
+        </w:tc>
+        <w:tc>
+          <w:tcPr/>
+          <w:p>
+            <w:pPr>
+              <w:pStyle w:val="Compact"/>
+              <w:jc w:val="left"/>
+            </w:pPr>
+            <w:r>
+              <w:t xml:space="preserve">14</w:t>
+            </w:r>
+          </w:p>
+        </w:tc>
+        <w:tc>
+          <w:tcPr/>
+          <w:p>
+            <w:pPr>
+              <w:pStyle w:val="Compact"/>
+              <w:jc w:val="left"/>
+            </w:pPr>
+            <w:r>
+              <w:t xml:space="preserve">687.09</w:t>
+            </w:r>
+          </w:p>
+        </w:tc>
+        <w:tc>
+          <w:tcPr/>
+          <w:p>
+            <w:pPr>
+              <w:pStyle w:val="Compact"/>
+              <w:jc w:val="left"/>
+            </w:pPr>
+            <w:r>
+              <w:t xml:space="preserve">0.14</w:t>
+            </w:r>
+          </w:p>
+        </w:tc>
+        <w:tc>
+          <w:tcPr/>
+          <w:p>
+            <w:pPr>
+              <w:pStyle w:val="Compact"/>
+              <w:jc w:val="left"/>
+            </w:pPr>
+            <w:r>
+              <w:t xml:space="preserve">65</w:t>
+            </w:r>
+          </w:p>
+        </w:tc>
+        <w:tc>
+          <w:tcPr/>
+          <w:p>
+            <w:pPr>
+              <w:pStyle w:val="Compact"/>
+              <w:jc w:val="left"/>
+            </w:pPr>
+            <w:r>
+              <w:t xml:space="preserve">112.60</w:t>
             </w:r>
           </w:p>
         </w:tc>
@@ -3191,79 +3187,79 @@
               <w:jc w:val="left"/>
             </w:pPr>
             <w:r>
-              <w:t xml:space="preserve">718.91</w:t>
-            </w:r>
-          </w:p>
-        </w:tc>
-        <w:tc>
-          <w:tcPr/>
-          <w:p>
-            <w:pPr>
-              <w:pStyle w:val="Compact"/>
-              <w:jc w:val="left"/>
-            </w:pPr>
-            <w:r>
-              <w:t xml:space="preserve">14.17</w:t>
-            </w:r>
-          </w:p>
-        </w:tc>
-        <w:tc>
-          <w:tcPr/>
-          <w:p>
-            <w:pPr>
-              <w:pStyle w:val="Compact"/>
-              <w:jc w:val="left"/>
-            </w:pPr>
-            <w:r>
-              <w:t xml:space="preserve">7</w:t>
-            </w:r>
-          </w:p>
-        </w:tc>
-        <w:tc>
-          <w:tcPr/>
-          <w:p>
-            <w:pPr>
-              <w:pStyle w:val="Compact"/>
-              <w:jc w:val="left"/>
-            </w:pPr>
-            <w:r>
-              <w:t xml:space="preserve">703.33</w:t>
-            </w:r>
-          </w:p>
-        </w:tc>
-        <w:tc>
-          <w:tcPr/>
-          <w:p>
-            <w:pPr>
-              <w:pStyle w:val="Compact"/>
-              <w:jc w:val="left"/>
-            </w:pPr>
-            <w:r>
-              <w:t xml:space="preserve">0.14</w:t>
-            </w:r>
-          </w:p>
-        </w:tc>
-        <w:tc>
-          <w:tcPr/>
-          <w:p>
-            <w:pPr>
-              <w:pStyle w:val="Compact"/>
-              <w:jc w:val="left"/>
-            </w:pPr>
-            <w:r>
-              <w:t xml:space="preserve">72</w:t>
-            </w:r>
-          </w:p>
-        </w:tc>
-        <w:tc>
-          <w:tcPr/>
-          <w:p>
-            <w:pPr>
-              <w:pStyle w:val="Compact"/>
-              <w:jc w:val="left"/>
-            </w:pPr>
-            <w:r>
-              <w:t xml:space="preserve">119.50</w:t>
+              <w:t xml:space="preserve">719.36</w:t>
+            </w:r>
+          </w:p>
+        </w:tc>
+        <w:tc>
+          <w:tcPr/>
+          <w:p>
+            <w:pPr>
+              <w:pStyle w:val="Compact"/>
+              <w:jc w:val="left"/>
+            </w:pPr>
+            <w:r>
+              <w:t xml:space="preserve">11.91</w:t>
+            </w:r>
+          </w:p>
+        </w:tc>
+        <w:tc>
+          <w:tcPr/>
+          <w:p>
+            <w:pPr>
+              <w:pStyle w:val="Compact"/>
+              <w:jc w:val="left"/>
+            </w:pPr>
+            <w:r>
+              <w:t xml:space="preserve">8</w:t>
+            </w:r>
+          </w:p>
+        </w:tc>
+        <w:tc>
+          <w:tcPr/>
+          <w:p>
+            <w:pPr>
+              <w:pStyle w:val="Compact"/>
+              <w:jc w:val="left"/>
+            </w:pPr>
+            <w:r>
+              <w:t xml:space="preserve">701.30</w:t>
+            </w:r>
+          </w:p>
+        </w:tc>
+        <w:tc>
+          <w:tcPr/>
+          <w:p>
+            <w:pPr>
+              <w:pStyle w:val="Compact"/>
+              <w:jc w:val="left"/>
+            </w:pPr>
+            <w:r>
+              <w:t xml:space="preserve">0.12</w:t>
+            </w:r>
+          </w:p>
+        </w:tc>
+        <w:tc>
+          <w:tcPr/>
+          <w:p>
+            <w:pPr>
+              <w:pStyle w:val="Compact"/>
+              <w:jc w:val="left"/>
+            </w:pPr>
+            <w:r>
+              <w:t xml:space="preserve">71</w:t>
+            </w:r>
+          </w:p>
+        </w:tc>
+        <w:tc>
+          <w:tcPr/>
+          <w:p>
+            <w:pPr>
+              <w:pStyle w:val="Compact"/>
+              <w:jc w:val="left"/>
+            </w:pPr>
+            <w:r>
+              <w:t xml:space="preserve">98.39</w:t>
             </w:r>
           </w:p>
         </w:tc>
@@ -3349,79 +3345,79 @@
               <w:jc w:val="left"/>
             </w:pPr>
             <w:r>
-              <w:t xml:space="preserve">722.63</w:t>
-            </w:r>
-          </w:p>
-        </w:tc>
-        <w:tc>
-          <w:tcPr/>
-          <w:p>
-            <w:pPr>
-              <w:pStyle w:val="Compact"/>
-              <w:jc w:val="left"/>
-            </w:pPr>
-            <w:r>
-              <w:t xml:space="preserve">17.89</w:t>
-            </w:r>
-          </w:p>
-        </w:tc>
-        <w:tc>
-          <w:tcPr/>
-          <w:p>
-            <w:pPr>
-              <w:pStyle w:val="Compact"/>
-              <w:jc w:val="left"/>
-            </w:pPr>
-            <w:r>
-              <w:t xml:space="preserve">11</w:t>
-            </w:r>
-          </w:p>
-        </w:tc>
-        <w:tc>
-          <w:tcPr/>
-          <w:p>
-            <w:pPr>
-              <w:pStyle w:val="Compact"/>
-              <w:jc w:val="left"/>
-            </w:pPr>
-            <w:r>
-              <w:t xml:space="preserve">696.69</w:t>
-            </w:r>
-          </w:p>
-        </w:tc>
-        <w:tc>
-          <w:tcPr/>
-          <w:p>
-            <w:pPr>
-              <w:pStyle w:val="Compact"/>
-              <w:jc w:val="left"/>
-            </w:pPr>
-            <w:r>
-              <w:t xml:space="preserve">0.15</w:t>
-            </w:r>
-          </w:p>
-        </w:tc>
-        <w:tc>
-          <w:tcPr/>
-          <w:p>
-            <w:pPr>
-              <w:pStyle w:val="Compact"/>
-              <w:jc w:val="left"/>
-            </w:pPr>
-            <w:r>
-              <w:t xml:space="preserve">68</w:t>
-            </w:r>
-          </w:p>
-        </w:tc>
-        <w:tc>
-          <w:tcPr/>
-          <w:p>
-            <w:pPr>
-              <w:pStyle w:val="Compact"/>
-              <w:jc w:val="left"/>
-            </w:pPr>
-            <w:r>
-              <w:t xml:space="preserve">126.14</w:t>
+              <w:t xml:space="preserve">723.84</w:t>
+            </w:r>
+          </w:p>
+        </w:tc>
+        <w:tc>
+          <w:tcPr/>
+          <w:p>
+            <w:pPr>
+              <w:pStyle w:val="Compact"/>
+              <w:jc w:val="left"/>
+            </w:pPr>
+            <w:r>
+              <w:t xml:space="preserve">16.40</w:t>
+            </w:r>
+          </w:p>
+        </w:tc>
+        <w:tc>
+          <w:tcPr/>
+          <w:p>
+            <w:pPr>
+              <w:pStyle w:val="Compact"/>
+              <w:jc w:val="left"/>
+            </w:pPr>
+            <w:r>
+              <w:t xml:space="preserve">12</w:t>
+            </w:r>
+          </w:p>
+        </w:tc>
+        <w:tc>
+          <w:tcPr/>
+          <w:p>
+            <w:pPr>
+              <w:pStyle w:val="Compact"/>
+              <w:jc w:val="left"/>
+            </w:pPr>
+            <w:r>
+              <w:t xml:space="preserve">695.12</w:t>
+            </w:r>
+          </w:p>
+        </w:tc>
+        <w:tc>
+          <w:tcPr/>
+          <w:p>
+            <w:pPr>
+              <w:pStyle w:val="Compact"/>
+              <w:jc w:val="left"/>
+            </w:pPr>
+            <w:r>
+              <w:t xml:space="preserve">0.13</w:t>
+            </w:r>
+          </w:p>
+        </w:tc>
+        <w:tc>
+          <w:tcPr/>
+          <w:p>
+            <w:pPr>
+              <w:pStyle w:val="Compact"/>
+              <w:jc w:val="left"/>
+            </w:pPr>
+            <w:r>
+              <w:t xml:space="preserve">67</w:t>
+            </w:r>
+          </w:p>
+        </w:tc>
+        <w:tc>
+          <w:tcPr/>
+          <w:p>
+            <w:pPr>
+              <w:pStyle w:val="Compact"/>
+              <w:jc w:val="left"/>
+            </w:pPr>
+            <w:r>
+              <w:t xml:space="preserve">104.58</w:t>
             </w:r>
           </w:p>
         </w:tc>
@@ -3507,31 +3503,31 @@
               <w:jc w:val="left"/>
             </w:pPr>
             <w:r>
-              <w:t xml:space="preserve">707.13</w:t>
-            </w:r>
-          </w:p>
-        </w:tc>
-        <w:tc>
-          <w:tcPr/>
-          <w:p>
-            <w:pPr>
-              <w:pStyle w:val="Compact"/>
-              <w:jc w:val="left"/>
-            </w:pPr>
-            <w:r>
-              <w:t xml:space="preserve">2.39</w:t>
-            </w:r>
-          </w:p>
-        </w:tc>
-        <w:tc>
-          <w:tcPr/>
-          <w:p>
-            <w:pPr>
-              <w:pStyle w:val="Compact"/>
-              <w:jc w:val="left"/>
-            </w:pPr>
-            <w:r>
-              <w:t xml:space="preserve">11</w:t>
+              <w:t xml:space="preserve">709.92</w:t>
+            </w:r>
+          </w:p>
+        </w:tc>
+        <w:tc>
+          <w:tcPr/>
+          <w:p>
+            <w:pPr>
+              <w:pStyle w:val="Compact"/>
+              <w:jc w:val="left"/>
+            </w:pPr>
+            <w:r>
+              <w:t xml:space="preserve">2.48</w:t>
+            </w:r>
+          </w:p>
+        </w:tc>
+        <w:tc>
+          <w:tcPr/>
+          <w:p>
+            <w:pPr>
+              <w:pStyle w:val="Compact"/>
+              <w:jc w:val="left"/>
+            </w:pPr>
+            <w:r>
+              <w:t xml:space="preserve">12</w:t>
             </w:r>
           </w:p>
         </w:tc>
@@ -3555,31 +3551,31 @@
               <w:jc w:val="left"/>
             </w:pPr>
             <w:r>
-              <w:t xml:space="preserve">0.17</w:t>
-            </w:r>
-          </w:p>
-        </w:tc>
-        <w:tc>
-          <w:tcPr/>
-          <w:p>
-            <w:pPr>
-              <w:pStyle w:val="Compact"/>
-              <w:jc w:val="left"/>
-            </w:pPr>
-            <w:r>
-              <w:t xml:space="preserve">68</w:t>
-            </w:r>
-          </w:p>
-        </w:tc>
-        <w:tc>
-          <w:tcPr/>
-          <w:p>
-            <w:pPr>
-              <w:pStyle w:val="Compact"/>
-              <w:jc w:val="left"/>
-            </w:pPr>
-            <w:r>
-              <w:t xml:space="preserve">141.64</w:t>
+              <w:t xml:space="preserve">0.15</w:t>
+            </w:r>
+          </w:p>
+        </w:tc>
+        <w:tc>
+          <w:tcPr/>
+          <w:p>
+            <w:pPr>
+              <w:pStyle w:val="Compact"/>
+              <w:jc w:val="left"/>
+            </w:pPr>
+            <w:r>
+              <w:t xml:space="preserve">67</w:t>
+            </w:r>
+          </w:p>
+        </w:tc>
+        <w:tc>
+          <w:tcPr/>
+          <w:p>
+            <w:pPr>
+              <w:pStyle w:val="Compact"/>
+              <w:jc w:val="left"/>
+            </w:pPr>
+            <w:r>
+              <w:t xml:space="preserve">118.50</w:t>
             </w:r>
           </w:p>
         </w:tc>
@@ -3665,79 +3661,79 @@
               <w:jc w:val="left"/>
             </w:pPr>
             <w:r>
-              <w:t xml:space="preserve">711.21</w:t>
-            </w:r>
-          </w:p>
-        </w:tc>
-        <w:tc>
-          <w:tcPr/>
-          <w:p>
-            <w:pPr>
-              <w:pStyle w:val="Compact"/>
-              <w:jc w:val="left"/>
-            </w:pPr>
-            <w:r>
-              <w:t xml:space="preserve">6.48</w:t>
-            </w:r>
-          </w:p>
-        </w:tc>
-        <w:tc>
-          <w:tcPr/>
-          <w:p>
-            <w:pPr>
-              <w:pStyle w:val="Compact"/>
-              <w:jc w:val="left"/>
-            </w:pPr>
-            <w:r>
-              <w:t xml:space="preserve">19</w:t>
-            </w:r>
-          </w:p>
-        </w:tc>
-        <w:tc>
-          <w:tcPr/>
-          <w:p>
-            <w:pPr>
-              <w:pStyle w:val="Compact"/>
-              <w:jc w:val="left"/>
-            </w:pPr>
-            <w:r>
-              <w:t xml:space="preserve">660.33</w:t>
-            </w:r>
-          </w:p>
-        </w:tc>
-        <w:tc>
-          <w:tcPr/>
-          <w:p>
-            <w:pPr>
-              <w:pStyle w:val="Compact"/>
-              <w:jc w:val="left"/>
-            </w:pPr>
-            <w:r>
-              <w:t xml:space="preserve">0.20</w:t>
-            </w:r>
-          </w:p>
-        </w:tc>
-        <w:tc>
-          <w:tcPr/>
-          <w:p>
-            <w:pPr>
-              <w:pStyle w:val="Compact"/>
-              <w:jc w:val="left"/>
-            </w:pPr>
-            <w:r>
-              <w:t xml:space="preserve">60</w:t>
-            </w:r>
-          </w:p>
-        </w:tc>
-        <w:tc>
-          <w:tcPr/>
-          <w:p>
-            <w:pPr>
-              <w:pStyle w:val="Compact"/>
-              <w:jc w:val="left"/>
-            </w:pPr>
-            <w:r>
-              <w:t xml:space="preserve">162.50</w:t>
+              <w:t xml:space="preserve">712.32</w:t>
+            </w:r>
+          </w:p>
+        </w:tc>
+        <w:tc>
+          <w:tcPr/>
+          <w:p>
+            <w:pPr>
+              <w:pStyle w:val="Compact"/>
+              <w:jc w:val="left"/>
+            </w:pPr>
+            <w:r>
+              <w:t xml:space="preserve">4.88</w:t>
+            </w:r>
+          </w:p>
+        </w:tc>
+        <w:tc>
+          <w:tcPr/>
+          <w:p>
+            <w:pPr>
+              <w:pStyle w:val="Compact"/>
+              <w:jc w:val="left"/>
+            </w:pPr>
+            <w:r>
+              <w:t xml:space="preserve">20</w:t>
+            </w:r>
+          </w:p>
+        </w:tc>
+        <w:tc>
+          <w:tcPr/>
+          <w:p>
+            <w:pPr>
+              <w:pStyle w:val="Compact"/>
+              <w:jc w:val="left"/>
+            </w:pPr>
+            <w:r>
+              <w:t xml:space="preserve">657.84</w:t>
+            </w:r>
+          </w:p>
+        </w:tc>
+        <w:tc>
+          <w:tcPr/>
+          <w:p>
+            <w:pPr>
+              <w:pStyle w:val="Compact"/>
+              <w:jc w:val="left"/>
+            </w:pPr>
+            <w:r>
+              <w:t xml:space="preserve">0.18</w:t>
+            </w:r>
+          </w:p>
+        </w:tc>
+        <w:tc>
+          <w:tcPr/>
+          <w:p>
+            <w:pPr>
+              <w:pStyle w:val="Compact"/>
+              <w:jc w:val="left"/>
+            </w:pPr>
+            <w:r>
+              <w:t xml:space="preserve">59</w:t>
+            </w:r>
+          </w:p>
+        </w:tc>
+        <w:tc>
+          <w:tcPr/>
+          <w:p>
+            <w:pPr>
+              <w:pStyle w:val="Compact"/>
+              <w:jc w:val="left"/>
+            </w:pPr>
+            <w:r>
+              <w:t xml:space="preserve">141.85</w:t>
             </w:r>
           </w:p>
         </w:tc>

</xml_diff>